<commit_message>
Epic 5 - Yatsyshyn Roman UPDATE
</commit_message>
<xml_diff>
--- a/ai_13/roman_yatsyshyn/epic_5/epic_5_practice_and_labs_report_roman_yatsyshyn.docx
+++ b/ai_13/roman_yatsyshyn/epic_5/epic_5_practice_and_labs_report_roman_yatsyshyn.docx
@@ -7437,6 +7437,66 @@
           <w:lang w:val="pl-PL"/>
         </w:rPr>
       </w:pPr>
+      <w:r>
+        <w:rPr>
+          <w:noProof/>
+          <w:lang w:eastAsia="uk-UA"/>
+        </w:rPr>
+        <w:lastRenderedPageBreak/>
+        <w:drawing>
+          <wp:inline distT="0" distB="0" distL="0" distR="0" wp14:anchorId="7ADF0AC0" wp14:editId="73E36A30">
+            <wp:extent cx="6120765" cy="4434205"/>
+            <wp:effectExtent l="0" t="0" r="0" b="4445"/>
+            <wp:docPr id="54" name="Рисунок 54"/>
+            <wp:cNvGraphicFramePr>
+              <a:graphicFrameLocks xmlns:a="http://schemas.openxmlformats.org/drawingml/2006/main" noChangeAspect="1"/>
+            </wp:cNvGraphicFramePr>
+            <a:graphic xmlns:a="http://schemas.openxmlformats.org/drawingml/2006/main">
+              <a:graphicData uri="http://schemas.openxmlformats.org/drawingml/2006/picture">
+                <pic:pic xmlns:pic="http://schemas.openxmlformats.org/drawingml/2006/picture">
+                  <pic:nvPicPr>
+                    <pic:cNvPr id="1" name=""/>
+                    <pic:cNvPicPr/>
+                  </pic:nvPicPr>
+                  <pic:blipFill>
+                    <a:blip r:embed="rId49"/>
+                    <a:stretch>
+                      <a:fillRect/>
+                    </a:stretch>
+                  </pic:blipFill>
+                  <pic:spPr>
+                    <a:xfrm>
+                      <a:off x="0" y="0"/>
+                      <a:ext cx="6120765" cy="4434205"/>
+                    </a:xfrm>
+                    <a:prstGeom prst="rect">
+                      <a:avLst/>
+                    </a:prstGeom>
+                  </pic:spPr>
+                </pic:pic>
+              </a:graphicData>
+            </a:graphic>
+          </wp:inline>
+        </w:drawing>
+      </w:r>
+      <w:bookmarkStart w:id="0" w:name="_GoBack"/>
+      <w:bookmarkEnd w:id="0"/>
+    </w:p>
+    <w:p>
+      <w:pPr>
+        <w:tabs>
+          <w:tab w:val="left" w:pos="5328"/>
+        </w:tabs>
+        <w:spacing w:afterLines="20" w:after="48" w:line="240" w:lineRule="auto"/>
+        <w:rPr>
+          <w:rFonts w:ascii="Times New Roman" w:hAnsi="Times New Roman" w:cs="Times New Roman"/>
+          <w:bCs/>
+          <w:color w:val="000000"/>
+          <w:sz w:val="28"/>
+          <w:szCs w:val="32"/>
+          <w:lang w:val="pl-PL"/>
+        </w:rPr>
+      </w:pPr>
     </w:p>
     <w:p>
       <w:pPr>
@@ -7478,10 +7538,9 @@
           <w:color w:val="000000"/>
           <w:sz w:val="36"/>
           <w:szCs w:val="36"/>
-        </w:rPr>
-      </w:pPr>
-      <w:bookmarkStart w:id="0" w:name="_GoBack"/>
-      <w:bookmarkEnd w:id="0"/>
+          <w:lang w:val="pl-PL"/>
+        </w:rPr>
+      </w:pPr>
     </w:p>
     <w:p>
       <w:pPr>

</xml_diff>